<commit_message>
added table support + fixed parsing issue
</commit_message>
<xml_diff>
--- a/src/main/resources/templates/sample_template.docx
+++ b/src/main/resources/templates/sample_template.docx
@@ -4,17 +4,123 @@
   <w:body>
     <w:p>
       <w:r>
-        <w:t>This is a sample invoice for ${name}.</w:t>
+        <w:t>Invoice Number: ${invoiceNumber}</w:t>
       </w:r>
     </w:p>
     <w:p>
       <w:r>
-        <w:t>Amount due: ${amount}</w:t>
+        <w:t>Customer: ${customer}</w:t>
       </w:r>
     </w:p>
     <w:p>
       <w:r>
         <w:t>Date: ${date}</w:t>
+      </w:r>
+    </w:p>
+    <w:p/>
+    <w:p>
+      <w:r>
+        <w:t>Items:</w:t>
+      </w:r>
+    </w:p>
+    <w:tbl>
+      <w:tblPr>
+        <w:tblStyle w:val="TableGrid"/>
+        <w:tblW w:w="0" w:type="auto"/>
+        <w:tblLook w:val="04A0" w:firstRow="1" w:lastRow="0" w:firstColumn="1" w:lastColumn="0" w:noHBand="0" w:noVBand="1"/>
+      </w:tblPr>
+      <w:tblGrid>
+        <w:gridCol w:w="3116"/>
+        <w:gridCol w:w="3117"/>
+        <w:gridCol w:w="3117"/>
+      </w:tblGrid>
+      <w:tr>
+        <w:tc>
+          <w:tcPr>
+            <w:tcW w:w="3116" w:type="dxa"/>
+          </w:tcPr>
+          <w:p>
+            <w:r>
+              <w:t>Description</w:t>
+            </w:r>
+          </w:p>
+        </w:tc>
+        <w:tc>
+          <w:tcPr>
+            <w:tcW w:w="3117" w:type="dxa"/>
+          </w:tcPr>
+          <w:p>
+            <w:r>
+              <w:t>Qty</w:t>
+            </w:r>
+          </w:p>
+        </w:tc>
+        <w:tc>
+          <w:tcPr>
+            <w:tcW w:w="3117" w:type="dxa"/>
+          </w:tcPr>
+          <w:p>
+            <w:r>
+              <w:t>Price</w:t>
+            </w:r>
+          </w:p>
+        </w:tc>
+      </w:tr>
+      <w:tr>
+        <w:tc>
+          <w:tcPr>
+            <w:tcW w:w="3116" w:type="dxa"/>
+          </w:tcPr>
+          <w:p>
+            <w:r>
+              <w:t>${items.desc} </w:t>
+            </w:r>
+          </w:p>
+        </w:tc>
+        <w:tc>
+          <w:tcPr>
+            <w:tcW w:w="3117" w:type="dxa"/>
+          </w:tcPr>
+          <w:p>
+            <w:r>
+              <w:t>${items.</w:t>
+            </w:r>
+            <w:r>
+              <w:t>qty</w:t>
+            </w:r>
+            <w:r>
+              <w:t xml:space="preserve"> </w:t>
+            </w:r>
+            <w:r>
+              <w:t>} </w:t>
+            </w:r>
+          </w:p>
+        </w:tc>
+        <w:tc>
+          <w:tcPr>
+            <w:tcW w:w="3117" w:type="dxa"/>
+          </w:tcPr>
+          <w:p>
+            <w:r>
+              <w:t>${items.</w:t>
+            </w:r>
+            <w:r>
+              <w:t>price</w:t>
+            </w:r>
+            <w:r>
+              <w:t xml:space="preserve"> </w:t>
+            </w:r>
+            <w:r>
+              <w:t>} </w:t>
+            </w:r>
+          </w:p>
+        </w:tc>
+      </w:tr>
+    </w:tbl>
+    <w:p/>
+    <w:p>
+      <w:r>
+        <w:t>Total Amount: ${totalAmount}</w:t>
       </w:r>
     </w:p>
     <w:sectPr>
@@ -630,7 +736,6 @@
   <w:style w:type="character" w:default="1" w:styleId="DefaultParagraphFont">
     <w:name w:val="Default Paragraph Font"/>
     <w:uiPriority w:val="1"/>
-    <w:semiHidden/>
     <w:unhideWhenUsed/>
   </w:style>
   <w:style w:type="table" w:default="1" w:styleId="TableNormal">
@@ -943,6 +1048,25 @@
       <w:color w:val="0F4761" w:themeColor="accent1" w:themeShade="BF"/>
       <w:spacing w:val="5"/>
     </w:rPr>
+  </w:style>
+  <w:style w:type="table" w:styleId="TableGrid">
+    <w:name w:val="Table Grid"/>
+    <w:basedOn w:val="TableNormal"/>
+    <w:uiPriority w:val="39"/>
+    <w:rsid w:val="008E560D"/>
+    <w:pPr>
+      <w:spacing w:after="0" w:line="240" w:lineRule="auto"/>
+    </w:pPr>
+    <w:tblPr>
+      <w:tblBorders>
+        <w:top w:val="single" w:sz="4" w:space="0" w:color="auto"/>
+        <w:left w:val="single" w:sz="4" w:space="0" w:color="auto"/>
+        <w:bottom w:val="single" w:sz="4" w:space="0" w:color="auto"/>
+        <w:right w:val="single" w:sz="4" w:space="0" w:color="auto"/>
+        <w:insideH w:val="single" w:sz="4" w:space="0" w:color="auto"/>
+        <w:insideV w:val="single" w:sz="4" w:space="0" w:color="auto"/>
+      </w:tblBorders>
+    </w:tblPr>
   </w:style>
 </w:styles>
 </file>

</xml_diff>